<commit_message>
fixed: hidden long text is know showing up
</commit_message>
<xml_diff>
--- a/assets/Relazione.docx
+++ b/assets/Relazione.docx
@@ -90,7 +90,7 @@
             <v:path o:extrusionok="f" gradientshapeok="t" o:connecttype="rect"/>
             <o:lock v:ext="edit" aspectratio="t"/>
           </v:shapetype>
-          <v:shape id="_x0000_i1025" type="#_x0000_t75" style="width:230.15pt;height:230.15pt">
+          <v:shape id="_x0000_i1025" type="#_x0000_t75" style="width:230.55pt;height:230.55pt">
             <v:imagedata r:id="rId8" o:title="UniversitàVerona"/>
           </v:shape>
         </w:pict>
@@ -830,8 +830,17 @@
                   <w:rStyle w:val="Collegamentoipertestuale"/>
                   <w:color w:val="auto"/>
                 </w:rPr>
-                <w:t>PSEUDOCODICE DI POSTFIX( )</w:t>
+                <w:t xml:space="preserve">PSEUDOCODICE DI </w:t>
               </w:r>
+              <w:proofErr w:type="gramStart"/>
+              <w:r>
+                <w:rPr>
+                  <w:rStyle w:val="Collegamentoipertestuale"/>
+                  <w:color w:val="auto"/>
+                </w:rPr>
+                <w:t>POSTFIX( )</w:t>
+              </w:r>
+              <w:proofErr w:type="gramEnd"/>
             </w:hyperlink>
             <w:r>
               <w:t xml:space="preserve"> </w:t>
@@ -1751,6 +1760,7 @@
           <w:szCs w:val="28"/>
         </w:rPr>
       </w:pPr>
+      <w:proofErr w:type="gramStart"/>
       <w:r>
         <w:rPr>
           <w:rFonts w:ascii="Consolas" w:hAnsi="Consolas" w:cs="Consolas"/>
@@ -1758,7 +1768,17 @@
           <w:sz w:val="28"/>
           <w:szCs w:val="28"/>
         </w:rPr>
-        <w:t xml:space="preserve">$ ./postfix input.txt output.txt </w:t>
+        <w:t>$ .</w:t>
+      </w:r>
+      <w:proofErr w:type="gramEnd"/>
+      <w:r>
+        <w:rPr>
+          <w:rFonts w:ascii="Consolas" w:hAnsi="Consolas" w:cs="Consolas"/>
+          <w:color w:val="000000"/>
+          <w:sz w:val="28"/>
+          <w:szCs w:val="28"/>
+        </w:rPr>
+        <w:t xml:space="preserve">/postfix input.txt output.txt </w:t>
       </w:r>
     </w:p>
     <w:p>
@@ -1974,7 +1994,23 @@
           <w:sz w:val="28"/>
           <w:szCs w:val="28"/>
         </w:rPr>
-        <w:t>Le seguenti variabili vengono utilizzate dalla funzione postfix():</w:t>
+        <w:t xml:space="preserve">Le seguenti variabili vengono utilizzate dalla funzione </w:t>
+      </w:r>
+      <w:proofErr w:type="gramStart"/>
+      <w:r>
+        <w:rPr>
+          <w:sz w:val="28"/>
+          <w:szCs w:val="28"/>
+        </w:rPr>
+        <w:t>postfix(</w:t>
+      </w:r>
+      <w:proofErr w:type="gramEnd"/>
+      <w:r>
+        <w:rPr>
+          <w:sz w:val="28"/>
+          <w:szCs w:val="28"/>
+        </w:rPr>
+        <w:t>):</w:t>
       </w:r>
     </w:p>
     <w:p>
@@ -2196,7 +2232,23 @@
           <w:sz w:val="28"/>
           <w:szCs w:val="28"/>
         </w:rPr>
-        <w:t>La seguente variabile viene utilizzata dalla funzione itoa():</w:t>
+        <w:t xml:space="preserve">La seguente variabile viene utilizzata dalla funzione </w:t>
+      </w:r>
+      <w:proofErr w:type="gramStart"/>
+      <w:r>
+        <w:rPr>
+          <w:sz w:val="28"/>
+          <w:szCs w:val="28"/>
+        </w:rPr>
+        <w:t>itoa(</w:t>
+      </w:r>
+      <w:proofErr w:type="gramEnd"/>
+      <w:r>
+        <w:rPr>
+          <w:sz w:val="28"/>
+          <w:szCs w:val="28"/>
+        </w:rPr>
+        <w:t>):</w:t>
       </w:r>
     </w:p>
     <w:p>
@@ -2403,6 +2455,7 @@
               </w:rPr>
               <w:t xml:space="preserve">int </w:t>
             </w:r>
+            <w:proofErr w:type="gramStart"/>
             <w:r>
               <w:rPr>
                 <w:b/>
@@ -2419,7 +2472,17 @@
                 <w:sz w:val="32"/>
                 <w:szCs w:val="32"/>
               </w:rPr>
-              <w:t>(int a, int b)</w:t>
+              <w:t>(</w:t>
+            </w:r>
+            <w:proofErr w:type="gramEnd"/>
+            <w:r>
+              <w:rPr>
+                <w:b/>
+                <w:i/>
+                <w:sz w:val="32"/>
+                <w:szCs w:val="32"/>
+              </w:rPr>
+              <w:t>int a, int b)</w:t>
             </w:r>
           </w:p>
         </w:tc>
@@ -2532,7 +2595,27 @@
                 <w:sz w:val="32"/>
                 <w:szCs w:val="32"/>
               </w:rPr>
-              <w:t>int divisione(int a, int b)</w:t>
+              <w:t xml:space="preserve">int </w:t>
+            </w:r>
+            <w:proofErr w:type="gramStart"/>
+            <w:r>
+              <w:rPr>
+                <w:b/>
+                <w:i/>
+                <w:sz w:val="32"/>
+                <w:szCs w:val="32"/>
+              </w:rPr>
+              <w:t>divisione(</w:t>
+            </w:r>
+            <w:proofErr w:type="gramEnd"/>
+            <w:r>
+              <w:rPr>
+                <w:b/>
+                <w:i/>
+                <w:sz w:val="32"/>
+                <w:szCs w:val="32"/>
+              </w:rPr>
+              <w:t>int a, int b)</w:t>
             </w:r>
           </w:p>
         </w:tc>
@@ -2617,7 +2700,27 @@
                 <w:sz w:val="32"/>
                 <w:szCs w:val="32"/>
               </w:rPr>
-              <w:t>Int prodotto(int a, int b)</w:t>
+              <w:t xml:space="preserve">Int </w:t>
+            </w:r>
+            <w:proofErr w:type="gramStart"/>
+            <w:r>
+              <w:rPr>
+                <w:b/>
+                <w:i/>
+                <w:sz w:val="32"/>
+                <w:szCs w:val="32"/>
+              </w:rPr>
+              <w:t>prodotto(</w:t>
+            </w:r>
+            <w:proofErr w:type="gramEnd"/>
+            <w:r>
+              <w:rPr>
+                <w:b/>
+                <w:i/>
+                <w:sz w:val="32"/>
+                <w:szCs w:val="32"/>
+              </w:rPr>
+              <w:t>int a, int b)</w:t>
             </w:r>
           </w:p>
         </w:tc>
@@ -2730,7 +2833,27 @@
                 <w:sz w:val="32"/>
                 <w:szCs w:val="32"/>
               </w:rPr>
-              <w:t>Int sottrazione(int a, int b)</w:t>
+              <w:t xml:space="preserve">Int </w:t>
+            </w:r>
+            <w:proofErr w:type="gramStart"/>
+            <w:r>
+              <w:rPr>
+                <w:b/>
+                <w:i/>
+                <w:sz w:val="32"/>
+                <w:szCs w:val="32"/>
+              </w:rPr>
+              <w:t>sottrazione(</w:t>
+            </w:r>
+            <w:proofErr w:type="gramEnd"/>
+            <w:r>
+              <w:rPr>
+                <w:b/>
+                <w:i/>
+                <w:sz w:val="32"/>
+                <w:szCs w:val="32"/>
+              </w:rPr>
+              <w:t>int a, int b)</w:t>
             </w:r>
           </w:p>
         </w:tc>
@@ -2815,7 +2938,27 @@
                 <w:sz w:val="32"/>
                 <w:szCs w:val="32"/>
               </w:rPr>
-              <w:t>int is_operand(char tchar)</w:t>
+              <w:t>int is_</w:t>
+            </w:r>
+            <w:proofErr w:type="gramStart"/>
+            <w:r>
+              <w:rPr>
+                <w:b/>
+                <w:i/>
+                <w:sz w:val="32"/>
+                <w:szCs w:val="32"/>
+              </w:rPr>
+              <w:t>operand(</w:t>
+            </w:r>
+            <w:proofErr w:type="gramEnd"/>
+            <w:r>
+              <w:rPr>
+                <w:b/>
+                <w:i/>
+                <w:sz w:val="32"/>
+                <w:szCs w:val="32"/>
+              </w:rPr>
+              <w:t>char tchar)</w:t>
             </w:r>
           </w:p>
         </w:tc>
@@ -2890,8 +3033,9 @@
                 <w:sz w:val="32"/>
                 <w:szCs w:val="32"/>
               </w:rPr>
-              <w:t>is_operator</w:t>
-            </w:r>
+              <w:t>is_</w:t>
+            </w:r>
+            <w:proofErr w:type="gramStart"/>
             <w:r>
               <w:rPr>
                 <w:b/>
@@ -2899,7 +3043,26 @@
                 <w:sz w:val="32"/>
                 <w:szCs w:val="32"/>
               </w:rPr>
-              <w:t>(char tchar)</w:t>
+              <w:t>operator</w:t>
+            </w:r>
+            <w:r>
+              <w:rPr>
+                <w:b/>
+                <w:i/>
+                <w:sz w:val="32"/>
+                <w:szCs w:val="32"/>
+              </w:rPr>
+              <w:t>(</w:t>
+            </w:r>
+            <w:proofErr w:type="gramEnd"/>
+            <w:r>
+              <w:rPr>
+                <w:b/>
+                <w:i/>
+                <w:sz w:val="32"/>
+                <w:szCs w:val="32"/>
+              </w:rPr>
+              <w:t>char tchar)</w:t>
             </w:r>
           </w:p>
         </w:tc>
@@ -2965,7 +3128,27 @@
                 <w:sz w:val="32"/>
                 <w:szCs w:val="32"/>
               </w:rPr>
-              <w:t>int is_valid_char(char tchar)</w:t>
+              <w:t>int is_valid_</w:t>
+            </w:r>
+            <w:proofErr w:type="gramStart"/>
+            <w:r>
+              <w:rPr>
+                <w:b/>
+                <w:i/>
+                <w:sz w:val="32"/>
+                <w:szCs w:val="32"/>
+              </w:rPr>
+              <w:t>char(</w:t>
+            </w:r>
+            <w:proofErr w:type="gramEnd"/>
+            <w:r>
+              <w:rPr>
+                <w:b/>
+                <w:i/>
+                <w:sz w:val="32"/>
+                <w:szCs w:val="32"/>
+              </w:rPr>
+              <w:t>char tchar)</w:t>
             </w:r>
           </w:p>
         </w:tc>
@@ -3031,7 +3214,27 @@
                 <w:sz w:val="32"/>
                 <w:szCs w:val="32"/>
               </w:rPr>
-              <w:t>void itoa(int num, char * output)</w:t>
+              <w:t xml:space="preserve">void </w:t>
+            </w:r>
+            <w:proofErr w:type="gramStart"/>
+            <w:r>
+              <w:rPr>
+                <w:b/>
+                <w:i/>
+                <w:sz w:val="32"/>
+                <w:szCs w:val="32"/>
+              </w:rPr>
+              <w:t>itoa(</w:t>
+            </w:r>
+            <w:proofErr w:type="gramEnd"/>
+            <w:r>
+              <w:rPr>
+                <w:b/>
+                <w:i/>
+                <w:sz w:val="32"/>
+                <w:szCs w:val="32"/>
+              </w:rPr>
+              <w:t>int num, char * output)</w:t>
             </w:r>
           </w:p>
         </w:tc>
@@ -3150,8 +3353,19 @@
                 <w:sz w:val="32"/>
                 <w:szCs w:val="32"/>
               </w:rPr>
-              <w:t>oid write_result(</w:t>
-            </w:r>
+              <w:t>oid write_</w:t>
+            </w:r>
+            <w:proofErr w:type="gramStart"/>
+            <w:r>
+              <w:rPr>
+                <w:b/>
+                <w:i/>
+                <w:sz w:val="32"/>
+                <w:szCs w:val="32"/>
+              </w:rPr>
+              <w:t>result(</w:t>
+            </w:r>
+            <w:proofErr w:type="gramEnd"/>
           </w:p>
           <w:p>
             <w:pPr>
@@ -3293,7 +3507,23 @@
                 <w:sz w:val="28"/>
                 <w:szCs w:val="28"/>
               </w:rPr>
-              <w:t>Se valid e’ 0 richiama itoa() per scrivere in &lt;output&gt; il risultato della espressione contenuto in &lt;result&gt;.</w:t>
+              <w:t xml:space="preserve">Se valid e’ 0 richiama </w:t>
+            </w:r>
+            <w:proofErr w:type="gramStart"/>
+            <w:r>
+              <w:rPr>
+                <w:sz w:val="28"/>
+                <w:szCs w:val="28"/>
+              </w:rPr>
+              <w:t>itoa(</w:t>
+            </w:r>
+            <w:proofErr w:type="gramEnd"/>
+            <w:r>
+              <w:rPr>
+                <w:sz w:val="28"/>
+                <w:szCs w:val="28"/>
+              </w:rPr>
+              <w:t>) per scrivere in &lt;output&gt; il risultato della espressione contenuto in &lt;result&gt;.</w:t>
             </w:r>
           </w:p>
           <w:p>
@@ -3312,7 +3542,23 @@
                 <w:sz w:val="28"/>
                 <w:szCs w:val="28"/>
               </w:rPr>
-              <w:t>Se valid e’ 1 scrive in &lt;output&gt; la stringa “Invalid”</w:t>
+              <w:t xml:space="preserve">Se valid </w:t>
+            </w:r>
+            <w:proofErr w:type="gramStart"/>
+            <w:r>
+              <w:rPr>
+                <w:sz w:val="28"/>
+                <w:szCs w:val="28"/>
+              </w:rPr>
+              <w:t>e’</w:t>
+            </w:r>
+            <w:proofErr w:type="gramEnd"/>
+            <w:r>
+              <w:rPr>
+                <w:sz w:val="28"/>
+                <w:szCs w:val="28"/>
+              </w:rPr>
+              <w:t xml:space="preserve"> 1 scrive in &lt;output&gt; la stringa “Invalid”</w:t>
             </w:r>
           </w:p>
         </w:tc>
@@ -3343,8 +3589,19 @@
                 <w:szCs w:val="32"/>
               </w:rPr>
               <w:lastRenderedPageBreak/>
-              <w:t>void postfix(</w:t>
-            </w:r>
+              <w:t xml:space="preserve">void </w:t>
+            </w:r>
+            <w:proofErr w:type="gramStart"/>
+            <w:r>
+              <w:rPr>
+                <w:b/>
+                <w:i/>
+                <w:sz w:val="32"/>
+                <w:szCs w:val="32"/>
+              </w:rPr>
+              <w:t>postfix(</w:t>
+            </w:r>
+            <w:proofErr w:type="gramEnd"/>
           </w:p>
           <w:p>
             <w:pPr>
@@ -3501,7 +3758,23 @@
                 <w:sz w:val="28"/>
                 <w:szCs w:val="28"/>
               </w:rPr>
-              <w:t>s_operator(),</w:t>
+              <w:t>s_</w:t>
+            </w:r>
+            <w:proofErr w:type="gramStart"/>
+            <w:r>
+              <w:rPr>
+                <w:sz w:val="28"/>
+                <w:szCs w:val="28"/>
+              </w:rPr>
+              <w:t>operator(</w:t>
+            </w:r>
+            <w:proofErr w:type="gramEnd"/>
+            <w:r>
+              <w:rPr>
+                <w:sz w:val="28"/>
+                <w:szCs w:val="28"/>
+              </w:rPr>
+              <w:t>),</w:t>
             </w:r>
             <w:r>
               <w:rPr>
@@ -3593,7 +3866,23 @@
                 <w:sz w:val="28"/>
                 <w:szCs w:val="28"/>
               </w:rPr>
-              <w:t xml:space="preserve"> utilizzando la funzione write_result()</w:t>
+              <w:t xml:space="preserve"> utilizzando la funzione write_</w:t>
+            </w:r>
+            <w:proofErr w:type="gramStart"/>
+            <w:r>
+              <w:rPr>
+                <w:sz w:val="28"/>
+                <w:szCs w:val="28"/>
+              </w:rPr>
+              <w:t>result(</w:t>
+            </w:r>
+            <w:proofErr w:type="gramEnd"/>
+            <w:r>
+              <w:rPr>
+                <w:sz w:val="28"/>
+                <w:szCs w:val="28"/>
+              </w:rPr>
+              <w:t>)</w:t>
             </w:r>
           </w:p>
         </w:tc>
@@ -3819,7 +4108,23 @@
           <w:sz w:val="28"/>
           <w:szCs w:val="28"/>
         </w:rPr>
-        <w:t xml:space="preserve">ichiamare la funzione postfix() </w:t>
+        <w:t xml:space="preserve">ichiamare la funzione </w:t>
+      </w:r>
+      <w:proofErr w:type="gramStart"/>
+      <w:r>
+        <w:rPr>
+          <w:sz w:val="28"/>
+          <w:szCs w:val="28"/>
+        </w:rPr>
+        <w:t>postfix(</w:t>
+      </w:r>
+      <w:proofErr w:type="gramEnd"/>
+      <w:r>
+        <w:rPr>
+          <w:sz w:val="28"/>
+          <w:szCs w:val="28"/>
+        </w:rPr>
+        <w:t xml:space="preserve">) </w:t>
       </w:r>
       <w:r>
         <w:rPr>
@@ -3840,7 +4145,23 @@
           <w:sz w:val="28"/>
           <w:szCs w:val="28"/>
         </w:rPr>
-        <w:t xml:space="preserve"> l’output. La funzione postfix() scriverà la stringa in output.</w:t>
+        <w:t xml:space="preserve"> l’output. La funzione </w:t>
+      </w:r>
+      <w:proofErr w:type="gramStart"/>
+      <w:r>
+        <w:rPr>
+          <w:sz w:val="28"/>
+          <w:szCs w:val="28"/>
+        </w:rPr>
+        <w:t>postfix(</w:t>
+      </w:r>
+      <w:proofErr w:type="gramEnd"/>
+      <w:r>
+        <w:rPr>
+          <w:sz w:val="28"/>
+          <w:szCs w:val="28"/>
+        </w:rPr>
+        <w:t>) scriverà la stringa in output.</w:t>
       </w:r>
     </w:p>
     <w:p>
@@ -3878,7 +4199,23 @@
           <w:sz w:val="28"/>
           <w:szCs w:val="28"/>
         </w:rPr>
-        <w:t xml:space="preserve"> che e’ stato scritto nella stringa dell’output modificata da postfix()</w:t>
+        <w:t xml:space="preserve"> che e’ stato scritto nella stringa dell’output modificata da </w:t>
+      </w:r>
+      <w:proofErr w:type="gramStart"/>
+      <w:r>
+        <w:rPr>
+          <w:sz w:val="28"/>
+          <w:szCs w:val="28"/>
+        </w:rPr>
+        <w:t>postfix(</w:t>
+      </w:r>
+      <w:proofErr w:type="gramEnd"/>
+      <w:r>
+        <w:rPr>
+          <w:sz w:val="28"/>
+          <w:szCs w:val="28"/>
+        </w:rPr>
+        <w:t>)</w:t>
       </w:r>
     </w:p>
     <w:p>
@@ -3989,13 +4326,13 @@
         <w:tblLook w:val="04A0" w:firstRow="1" w:lastRow="0" w:firstColumn="1" w:lastColumn="0" w:noHBand="0" w:noVBand="1"/>
       </w:tblPr>
       <w:tblGrid>
-        <w:gridCol w:w="4889"/>
-        <w:gridCol w:w="4889"/>
+        <w:gridCol w:w="5179"/>
+        <w:gridCol w:w="4675"/>
       </w:tblGrid>
       <w:tr>
         <w:tc>
           <w:tcPr>
-            <w:tcW w:w="4889" w:type="dxa"/>
+            <w:tcW w:w="5179" w:type="dxa"/>
           </w:tcPr>
           <w:p>
             <w:r>
@@ -4004,10 +4341,10 @@
                 <w:noProof/>
               </w:rPr>
               <w:drawing>
-                <wp:inline distT="0" distB="0" distL="0" distR="0" wp14:anchorId="47537713" wp14:editId="680BE6FF">
-                  <wp:extent cx="2905714" cy="6150429"/>
+                <wp:inline distT="0" distB="0" distL="0" distR="0" wp14:anchorId="2078A316" wp14:editId="4C2DBAB2">
+                  <wp:extent cx="3151806" cy="6671323"/>
                   <wp:effectExtent l="0" t="0" r="0" b="0"/>
-                  <wp:docPr id="4" name="Elemento grafico 4"/>
+                  <wp:docPr id="1" name="Elemento grafico 1"/>
                   <wp:cNvGraphicFramePr>
                     <a:graphicFrameLocks xmlns:a="http://schemas.openxmlformats.org/drawingml/2006/main" noChangeAspect="1"/>
                   </wp:cNvGraphicFramePr>
@@ -4015,15 +4352,12 @@
                     <a:graphicData uri="http://schemas.openxmlformats.org/drawingml/2006/picture">
                       <pic:pic xmlns:pic="http://schemas.openxmlformats.org/drawingml/2006/picture">
                         <pic:nvPicPr>
-                          <pic:cNvPr id="4" name="Elemento grafico 4"/>
+                          <pic:cNvPr id="1" name=""/>
                           <pic:cNvPicPr/>
                         </pic:nvPicPr>
                         <pic:blipFill>
                           <a:blip r:embed="rId9">
                             <a:extLst>
-                              <a:ext uri="{28A0092B-C50C-407E-A947-70E740481C1C}">
-                                <a14:useLocalDpi xmlns:a14="http://schemas.microsoft.com/office/drawing/2010/main" val="0"/>
-                              </a:ext>
                               <a:ext uri="{96DAC541-7B7A-43D3-8B79-37D633B846F1}">
                                 <asvg:svgBlip xmlns:asvg="http://schemas.microsoft.com/office/drawing/2016/SVG/main" r:embed="rId10"/>
                               </a:ext>
@@ -4036,7 +4370,7 @@
                         <pic:spPr>
                           <a:xfrm>
                             <a:off x="0" y="0"/>
-                            <a:ext cx="2915382" cy="6170893"/>
+                            <a:ext cx="3165585" cy="6700489"/>
                           </a:xfrm>
                           <a:prstGeom prst="rect">
                             <a:avLst/>
@@ -4120,7 +4454,7 @@
         </w:tc>
         <w:tc>
           <w:tcPr>
-            <w:tcW w:w="4889" w:type="dxa"/>
+            <w:tcW w:w="4675" w:type="dxa"/>
           </w:tcPr>
           <w:p>
             <w:r>
@@ -4128,10 +4462,10 @@
                 <w:noProof/>
               </w:rPr>
               <w:drawing>
-                <wp:inline distT="0" distB="0" distL="0" distR="0" wp14:anchorId="6749A467" wp14:editId="0F34ED38">
-                  <wp:extent cx="2479208" cy="7390039"/>
+                <wp:inline distT="0" distB="0" distL="0" distR="0" wp14:anchorId="1142A0D2" wp14:editId="23D907C8">
+                  <wp:extent cx="2738537" cy="8154538"/>
                   <wp:effectExtent l="0" t="0" r="0" b="0"/>
-                  <wp:docPr id="7" name="Elemento grafico 7"/>
+                  <wp:docPr id="3" name="Elemento grafico 3"/>
                   <wp:cNvGraphicFramePr>
                     <a:graphicFrameLocks xmlns:a="http://schemas.openxmlformats.org/drawingml/2006/main" noChangeAspect="1"/>
                   </wp:cNvGraphicFramePr>
@@ -4139,15 +4473,12 @@
                     <a:graphicData uri="http://schemas.openxmlformats.org/drawingml/2006/picture">
                       <pic:pic xmlns:pic="http://schemas.openxmlformats.org/drawingml/2006/picture">
                         <pic:nvPicPr>
-                          <pic:cNvPr id="7" name="Elemento grafico 7"/>
+                          <pic:cNvPr id="1" name=""/>
                           <pic:cNvPicPr/>
                         </pic:nvPicPr>
                         <pic:blipFill>
                           <a:blip r:embed="rId11">
                             <a:extLst>
-                              <a:ext uri="{28A0092B-C50C-407E-A947-70E740481C1C}">
-                                <a14:useLocalDpi xmlns:a14="http://schemas.microsoft.com/office/drawing/2010/main" val="0"/>
-                              </a:ext>
                               <a:ext uri="{96DAC541-7B7A-43D3-8B79-37D633B846F1}">
                                 <asvg:svgBlip xmlns:asvg="http://schemas.microsoft.com/office/drawing/2016/SVG/main" r:embed="rId12"/>
                               </a:ext>
@@ -4160,7 +4491,7 @@
                         <pic:spPr>
                           <a:xfrm>
                             <a:off x="0" y="0"/>
-                            <a:ext cx="2482583" cy="7400098"/>
+                            <a:ext cx="2744128" cy="8171186"/>
                           </a:xfrm>
                           <a:prstGeom prst="rect">
                             <a:avLst/>
@@ -4183,7 +4514,7 @@
       <w:tr>
         <w:tc>
           <w:tcPr>
-            <w:tcW w:w="4889" w:type="dxa"/>
+            <w:tcW w:w="5179" w:type="dxa"/>
           </w:tcPr>
           <w:p>
             <w:pPr>
@@ -4250,15 +4581,16 @@
                 <w:sz w:val="24"/>
                 <w:szCs w:val="24"/>
               </w:rPr>
-              <w:t>Flowchart is_operand(</w:t>
-            </w:r>
+              <w:t>Flowchart is_</w:t>
+            </w:r>
+            <w:proofErr w:type="gramStart"/>
             <w:r>
               <w:rPr>
                 <w:color w:val="auto"/>
                 <w:sz w:val="24"/>
                 <w:szCs w:val="24"/>
               </w:rPr>
-              <w:t xml:space="preserve"> </w:t>
+              <w:t>operand(</w:t>
             </w:r>
             <w:r>
               <w:rPr>
@@ -4266,8 +4598,17 @@
                 <w:sz w:val="24"/>
                 <w:szCs w:val="24"/>
               </w:rPr>
+              <w:t xml:space="preserve"> </w:t>
+            </w:r>
+            <w:r>
+              <w:rPr>
+                <w:color w:val="auto"/>
+                <w:sz w:val="24"/>
+                <w:szCs w:val="24"/>
+              </w:rPr>
               <w:t>)</w:t>
             </w:r>
+            <w:proofErr w:type="gramEnd"/>
           </w:p>
           <w:p>
             <w:pPr>
@@ -4280,7 +4621,7 @@
         </w:tc>
         <w:tc>
           <w:tcPr>
-            <w:tcW w:w="4889" w:type="dxa"/>
+            <w:tcW w:w="4675" w:type="dxa"/>
           </w:tcPr>
           <w:p>
             <w:pPr>
@@ -4320,6 +4661,7 @@
               </w:rPr>
               <w:t>Flowchart is_</w:t>
             </w:r>
+            <w:proofErr w:type="gramStart"/>
             <w:r>
               <w:rPr>
                 <w:color w:val="auto"/>
@@ -4352,6 +4694,7 @@
               </w:rPr>
               <w:t>)</w:t>
             </w:r>
+            <w:proofErr w:type="gramEnd"/>
           </w:p>
           <w:p>
             <w:pPr>
@@ -4363,7 +4706,6 @@
         </w:tc>
       </w:tr>
     </w:tbl>
-    <w:p/>
     <w:p>
       <w:pPr>
         <w:pStyle w:val="Titolo1"/>
@@ -4375,10 +4717,10 @@
         </w:rPr>
         <w:lastRenderedPageBreak/>
         <w:drawing>
-          <wp:inline distT="0" distB="0" distL="0" distR="0" wp14:anchorId="66C1DBCC" wp14:editId="35FDAE50">
-            <wp:extent cx="2454260" cy="8674916"/>
+          <wp:inline distT="0" distB="0" distL="0" distR="0" wp14:anchorId="39E7FB78" wp14:editId="3F87EA1E">
+            <wp:extent cx="2453761" cy="8673152"/>
             <wp:effectExtent l="0" t="0" r="0" b="0"/>
-            <wp:docPr id="8" name="Elemento grafico 8"/>
+            <wp:docPr id="5" name="Elemento grafico 5"/>
             <wp:cNvGraphicFramePr>
               <a:graphicFrameLocks xmlns:a="http://schemas.openxmlformats.org/drawingml/2006/main" noChangeAspect="1"/>
             </wp:cNvGraphicFramePr>
@@ -4386,15 +4728,12 @@
               <a:graphicData uri="http://schemas.openxmlformats.org/drawingml/2006/picture">
                 <pic:pic xmlns:pic="http://schemas.openxmlformats.org/drawingml/2006/picture">
                   <pic:nvPicPr>
-                    <pic:cNvPr id="8" name="Elemento grafico 8"/>
+                    <pic:cNvPr id="1" name=""/>
                     <pic:cNvPicPr/>
                   </pic:nvPicPr>
                   <pic:blipFill>
                     <a:blip r:embed="rId13">
                       <a:extLst>
-                        <a:ext uri="{28A0092B-C50C-407E-A947-70E740481C1C}">
-                          <a14:useLocalDpi xmlns:a14="http://schemas.microsoft.com/office/drawing/2010/main" val="0"/>
-                        </a:ext>
                         <a:ext uri="{96DAC541-7B7A-43D3-8B79-37D633B846F1}">
                           <asvg:svgBlip xmlns:asvg="http://schemas.microsoft.com/office/drawing/2016/SVG/main" r:embed="rId14"/>
                         </a:ext>
@@ -4407,7 +4746,7 @@
                   <pic:spPr>
                     <a:xfrm>
                       <a:off x="0" y="0"/>
-                      <a:ext cx="2454260" cy="8674916"/>
+                      <a:ext cx="2455804" cy="8680374"/>
                     </a:xfrm>
                     <a:prstGeom prst="rect">
                       <a:avLst/>
@@ -4483,10 +4822,10 @@
         </w:rPr>
         <w:lastRenderedPageBreak/>
         <w:drawing>
-          <wp:inline distT="0" distB="0" distL="0" distR="0" wp14:anchorId="47D18249" wp14:editId="1B5B31E5">
+          <wp:inline distT="0" distB="0" distL="0" distR="0" wp14:anchorId="5FF435AB" wp14:editId="4C75BFE6">
             <wp:extent cx="6120130" cy="7501890"/>
             <wp:effectExtent l="0" t="0" r="0" b="0"/>
-            <wp:docPr id="9" name="Elemento grafico 9"/>
+            <wp:docPr id="11" name="Elemento grafico 11"/>
             <wp:cNvGraphicFramePr>
               <a:graphicFrameLocks xmlns:a="http://schemas.openxmlformats.org/drawingml/2006/main" noChangeAspect="1"/>
             </wp:cNvGraphicFramePr>
@@ -4494,15 +4833,12 @@
               <a:graphicData uri="http://schemas.openxmlformats.org/drawingml/2006/picture">
                 <pic:pic xmlns:pic="http://schemas.openxmlformats.org/drawingml/2006/picture">
                   <pic:nvPicPr>
-                    <pic:cNvPr id="9" name="Elemento grafico 9"/>
+                    <pic:cNvPr id="1" name=""/>
                     <pic:cNvPicPr/>
                   </pic:nvPicPr>
                   <pic:blipFill>
                     <a:blip r:embed="rId15">
                       <a:extLst>
-                        <a:ext uri="{28A0092B-C50C-407E-A947-70E740481C1C}">
-                          <a14:useLocalDpi xmlns:a14="http://schemas.microsoft.com/office/drawing/2010/main" val="0"/>
-                        </a:ext>
                         <a:ext uri="{96DAC541-7B7A-43D3-8B79-37D633B846F1}">
                           <asvg:svgBlip xmlns:asvg="http://schemas.microsoft.com/office/drawing/2016/SVG/main" r:embed="rId16"/>
                         </a:ext>
@@ -4557,16 +4893,26 @@
           <w:sz w:val="22"/>
           <w:szCs w:val="22"/>
         </w:rPr>
-        <w:t>Flowchart itoa</w:t>
-      </w:r>
+        <w:t xml:space="preserve">Flowchart </w:t>
+      </w:r>
+      <w:proofErr w:type="gramStart"/>
       <w:r>
         <w:rPr>
           <w:color w:val="auto"/>
           <w:sz w:val="22"/>
           <w:szCs w:val="22"/>
         </w:rPr>
+        <w:t>itoa</w:t>
+      </w:r>
+      <w:r>
+        <w:rPr>
+          <w:color w:val="auto"/>
+          <w:sz w:val="22"/>
+          <w:szCs w:val="22"/>
+        </w:rPr>
         <w:t>( )</w:t>
       </w:r>
+      <w:proofErr w:type="gramEnd"/>
     </w:p>
     <w:p>
       <w:pPr>
@@ -4639,7 +4985,25 @@
           <w:sz w:val="28"/>
           <w:szCs w:val="28"/>
         </w:rPr>
-        <w:t xml:space="preserve"> itoa() convertiamo i numeri positivi in negativi perch</w:t>
+        <w:t xml:space="preserve"> </w:t>
+      </w:r>
+      <w:proofErr w:type="gramStart"/>
+      <w:r>
+        <w:rPr>
+          <w:i/>
+          <w:sz w:val="28"/>
+          <w:szCs w:val="28"/>
+        </w:rPr>
+        <w:t>itoa(</w:t>
+      </w:r>
+      <w:proofErr w:type="gramEnd"/>
+      <w:r>
+        <w:rPr>
+          <w:i/>
+          <w:sz w:val="28"/>
+          <w:szCs w:val="28"/>
+        </w:rPr>
+        <w:t>) convertiamo i numeri positivi in negativi perch</w:t>
       </w:r>
       <w:r>
         <w:rPr>
@@ -4777,10 +5141,10 @@
           <w:noProof/>
         </w:rPr>
         <w:drawing>
-          <wp:inline distT="0" distB="0" distL="0" distR="0" wp14:anchorId="10F06688" wp14:editId="4F757A0C">
-            <wp:extent cx="4562475" cy="6505575"/>
+          <wp:inline distT="0" distB="0" distL="0" distR="0" wp14:anchorId="65ABD29D" wp14:editId="0BBBCC98">
+            <wp:extent cx="4552950" cy="6496050"/>
             <wp:effectExtent l="0" t="0" r="0" b="0"/>
-            <wp:docPr id="10" name="Elemento grafico 10"/>
+            <wp:docPr id="12" name="Elemento grafico 12"/>
             <wp:cNvGraphicFramePr>
               <a:graphicFrameLocks xmlns:a="http://schemas.openxmlformats.org/drawingml/2006/main" noChangeAspect="1"/>
             </wp:cNvGraphicFramePr>
@@ -4788,15 +5152,12 @@
               <a:graphicData uri="http://schemas.openxmlformats.org/drawingml/2006/picture">
                 <pic:pic xmlns:pic="http://schemas.openxmlformats.org/drawingml/2006/picture">
                   <pic:nvPicPr>
-                    <pic:cNvPr id="10" name="Elemento grafico 10"/>
+                    <pic:cNvPr id="1" name=""/>
                     <pic:cNvPicPr/>
                   </pic:nvPicPr>
                   <pic:blipFill>
                     <a:blip r:embed="rId17">
                       <a:extLst>
-                        <a:ext uri="{28A0092B-C50C-407E-A947-70E740481C1C}">
-                          <a14:useLocalDpi xmlns:a14="http://schemas.microsoft.com/office/drawing/2010/main" val="0"/>
-                        </a:ext>
                         <a:ext uri="{96DAC541-7B7A-43D3-8B79-37D633B846F1}">
                           <asvg:svgBlip xmlns:asvg="http://schemas.microsoft.com/office/drawing/2016/SVG/main" r:embed="rId18"/>
                         </a:ext>
@@ -4809,7 +5170,7 @@
                   <pic:spPr>
                     <a:xfrm>
                       <a:off x="0" y="0"/>
-                      <a:ext cx="4562475" cy="6505575"/>
+                      <a:ext cx="4552950" cy="6496050"/>
                     </a:xfrm>
                     <a:prstGeom prst="rect">
                       <a:avLst/>
@@ -4862,6 +5223,7 @@
         </w:rPr>
         <w:t>_</w:t>
       </w:r>
+      <w:proofErr w:type="gramStart"/>
       <w:r>
         <w:rPr>
           <w:color w:val="auto"/>
@@ -4878,6 +5240,7 @@
         </w:rPr>
         <w:t>( )</w:t>
       </w:r>
+      <w:proofErr w:type="gramEnd"/>
     </w:p>
     <w:p>
       <w:pPr>
@@ -4959,16 +5322,26 @@
           <w:sz w:val="32"/>
           <w:szCs w:val="32"/>
         </w:rPr>
-        <w:t xml:space="preserve"> DI POSTFIX</w:t>
-      </w:r>
+        <w:t xml:space="preserve"> DI </w:t>
+      </w:r>
+      <w:proofErr w:type="gramStart"/>
       <w:r>
         <w:rPr>
           <w:i/>
           <w:sz w:val="32"/>
           <w:szCs w:val="32"/>
         </w:rPr>
+        <w:t>POSTFIX</w:t>
+      </w:r>
+      <w:r>
+        <w:rPr>
+          <w:i/>
+          <w:sz w:val="32"/>
+          <w:szCs w:val="32"/>
+        </w:rPr>
         <w:t>( )</w:t>
       </w:r>
+      <w:proofErr w:type="gramEnd"/>
     </w:p>
     <w:p>
       <w:pPr>
@@ -5074,12 +5447,21 @@
                 <w:szCs w:val="28"/>
               </w:rPr>
             </w:pPr>
-            <w:r>
-              <w:rPr>
-                <w:sz w:val="28"/>
-                <w:szCs w:val="28"/>
-              </w:rPr>
-              <w:t>If((carattere</w:t>
+            <w:proofErr w:type="gramStart"/>
+            <w:r>
+              <w:rPr>
+                <w:sz w:val="28"/>
+                <w:szCs w:val="28"/>
+              </w:rPr>
+              <w:t>If(</w:t>
+            </w:r>
+            <w:proofErr w:type="gramEnd"/>
+            <w:r>
+              <w:rPr>
+                <w:sz w:val="28"/>
+                <w:szCs w:val="28"/>
+              </w:rPr>
+              <w:t>(carattere</w:t>
             </w:r>
             <w:r>
               <w:rPr>
@@ -5514,12 +5896,21 @@
                 <w:szCs w:val="28"/>
               </w:rPr>
             </w:pPr>
-            <w:r>
-              <w:rPr>
-                <w:sz w:val="28"/>
-                <w:szCs w:val="28"/>
-              </w:rPr>
-              <w:t>if(carattere è operatore):</w:t>
+            <w:proofErr w:type="gramStart"/>
+            <w:r>
+              <w:rPr>
+                <w:sz w:val="28"/>
+                <w:szCs w:val="28"/>
+              </w:rPr>
+              <w:t>if(</w:t>
+            </w:r>
+            <w:proofErr w:type="gramEnd"/>
+            <w:r>
+              <w:rPr>
+                <w:sz w:val="28"/>
+                <w:szCs w:val="28"/>
+              </w:rPr>
+              <w:t>carattere è operatore):</w:t>
             </w:r>
           </w:p>
           <w:p>
@@ -5577,12 +5968,21 @@
                 <w:szCs w:val="28"/>
               </w:rPr>
             </w:pPr>
-            <w:r>
-              <w:rPr>
-                <w:sz w:val="28"/>
-                <w:szCs w:val="28"/>
-              </w:rPr>
-              <w:t>If(carattere è cifra):</w:t>
+            <w:proofErr w:type="gramStart"/>
+            <w:r>
+              <w:rPr>
+                <w:sz w:val="28"/>
+                <w:szCs w:val="28"/>
+              </w:rPr>
+              <w:t>If(</w:t>
+            </w:r>
+            <w:proofErr w:type="gramEnd"/>
+            <w:r>
+              <w:rPr>
+                <w:sz w:val="28"/>
+                <w:szCs w:val="28"/>
+              </w:rPr>
+              <w:t>carattere è cifra):</w:t>
             </w:r>
             <w:r>
               <w:rPr>
@@ -5648,12 +6048,21 @@
                 <w:szCs w:val="28"/>
               </w:rPr>
             </w:pPr>
-            <w:r>
-              <w:rPr>
-                <w:sz w:val="28"/>
-                <w:szCs w:val="28"/>
-              </w:rPr>
-              <w:t>if(carattere è segno di numero negativo):</w:t>
+            <w:proofErr w:type="gramStart"/>
+            <w:r>
+              <w:rPr>
+                <w:sz w:val="28"/>
+                <w:szCs w:val="28"/>
+              </w:rPr>
+              <w:t>if(</w:t>
+            </w:r>
+            <w:proofErr w:type="gramEnd"/>
+            <w:r>
+              <w:rPr>
+                <w:sz w:val="28"/>
+                <w:szCs w:val="28"/>
+              </w:rPr>
+              <w:t>carattere è segno di numero negativo):</w:t>
             </w:r>
           </w:p>
           <w:p>
@@ -5839,12 +6248,21 @@
                 <w:szCs w:val="28"/>
               </w:rPr>
             </w:pPr>
-            <w:r>
-              <w:rPr>
-                <w:sz w:val="28"/>
-                <w:szCs w:val="28"/>
-              </w:rPr>
-              <w:t>if(non ci sono sufficienti elementi nella pila):salto a</w:t>
+            <w:proofErr w:type="gramStart"/>
+            <w:r>
+              <w:rPr>
+                <w:sz w:val="28"/>
+                <w:szCs w:val="28"/>
+              </w:rPr>
+              <w:t>if(</w:t>
+            </w:r>
+            <w:proofErr w:type="gramEnd"/>
+            <w:r>
+              <w:rPr>
+                <w:sz w:val="28"/>
+                <w:szCs w:val="28"/>
+              </w:rPr>
+              <w:t>non ci sono sufficienti elementi nella pila):salto a</w:t>
             </w:r>
             <w:r>
               <w:rPr>
@@ -6337,12 +6755,21 @@
                 <w:szCs w:val="28"/>
               </w:rPr>
             </w:pPr>
-            <w:r>
-              <w:rPr>
-                <w:sz w:val="28"/>
-                <w:szCs w:val="28"/>
-              </w:rPr>
-              <w:t xml:space="preserve">if(troppi elementi nella pila): </w:t>
+            <w:proofErr w:type="gramStart"/>
+            <w:r>
+              <w:rPr>
+                <w:sz w:val="28"/>
+                <w:szCs w:val="28"/>
+              </w:rPr>
+              <w:t>if(</w:t>
+            </w:r>
+            <w:proofErr w:type="gramEnd"/>
+            <w:r>
+              <w:rPr>
+                <w:sz w:val="28"/>
+                <w:szCs w:val="28"/>
+              </w:rPr>
+              <w:t xml:space="preserve">troppi elementi nella pila): </w:t>
             </w:r>
           </w:p>
           <w:p>
@@ -6476,12 +6903,21 @@
                 <w:szCs w:val="28"/>
               </w:rPr>
             </w:pPr>
-            <w:r>
-              <w:rPr>
-                <w:sz w:val="28"/>
-                <w:szCs w:val="28"/>
-              </w:rPr>
-              <w:t xml:space="preserve">loop(se ci sono troppi elementi nello stack): </w:t>
+            <w:proofErr w:type="gramStart"/>
+            <w:r>
+              <w:rPr>
+                <w:sz w:val="28"/>
+                <w:szCs w:val="28"/>
+              </w:rPr>
+              <w:t>loop(</w:t>
+            </w:r>
+            <w:proofErr w:type="gramEnd"/>
+            <w:r>
+              <w:rPr>
+                <w:sz w:val="28"/>
+                <w:szCs w:val="28"/>
+              </w:rPr>
+              <w:t xml:space="preserve">se ci sono troppi elementi nello stack): </w:t>
             </w:r>
           </w:p>
           <w:p>
@@ -6504,7 +6940,23 @@
                 <w:sz w:val="28"/>
                 <w:szCs w:val="28"/>
               </w:rPr>
-              <w:t>rimuovo uno a uno gli elementi e dopo proseguo</w:t>
+              <w:t xml:space="preserve">rimuovo </w:t>
+            </w:r>
+            <w:proofErr w:type="gramStart"/>
+            <w:r>
+              <w:rPr>
+                <w:sz w:val="28"/>
+                <w:szCs w:val="28"/>
+              </w:rPr>
+              <w:t>uno</w:t>
+            </w:r>
+            <w:proofErr w:type="gramEnd"/>
+            <w:r>
+              <w:rPr>
+                <w:sz w:val="28"/>
+                <w:szCs w:val="28"/>
+              </w:rPr>
+              <w:t xml:space="preserve"> a uno gli elementi e dopo proseguo</w:t>
             </w:r>
           </w:p>
           <w:p>
@@ -6626,7 +7078,25 @@
           <w:sz w:val="28"/>
           <w:szCs w:val="28"/>
         </w:rPr>
-        <w:t>Questo pseudo codice non è una copia esatta e fedele del reale programma dato che sono stati omessi alcuni controlli (es: numeri a più cifre) al fine di rendere più comprensibile la relazione. Le funzioni già spiegate dai diagrammi non sono state approfondite in questa sezione. L’etichetta “fine”, che si occupa di ripristinare i vari elementi dalla pila e eseguire la return, non è stata inserita poiché si assume che si salti a quell’etichetta ogni qualvolta si termini di scrivere il risultato finale.</w:t>
+        <w:t xml:space="preserve">Questo pseudo codice non è una copia esatta e fedele del reale programma dato che sono stati omessi alcuni controlli (es: numeri a più cifre) al fine di rendere più comprensibile la relazione. Le funzioni già spiegate dai diagrammi non sono state approfondite in questa sezione. L’etichetta “fine”, che si occupa di ripristinare i vari elementi dalla pila </w:t>
+      </w:r>
+      <w:proofErr w:type="gramStart"/>
+      <w:r>
+        <w:rPr>
+          <w:i/>
+          <w:sz w:val="28"/>
+          <w:szCs w:val="28"/>
+        </w:rPr>
+        <w:t>e</w:t>
+      </w:r>
+      <w:proofErr w:type="gramEnd"/>
+      <w:r>
+        <w:rPr>
+          <w:i/>
+          <w:sz w:val="28"/>
+          <w:szCs w:val="28"/>
+        </w:rPr>
+        <w:t xml:space="preserve"> eseguire la return, non è stata inserita poiché si assume che si salti a quell’etichetta ogni qualvolta si termini di scrivere il risultato finale.</w:t>
       </w:r>
     </w:p>
     <w:p>
@@ -6727,7 +7197,23 @@
           <w:sz w:val="28"/>
           <w:szCs w:val="28"/>
         </w:rPr>
-        <w:t>(il numero negativo con il valore assoluto più grande) la funzione itoa() gestisce internamente numeri negativi per poter ricavare le singole cifre invece di numeri positivi.</w:t>
+        <w:t xml:space="preserve">(il numero negativo con il valore assoluto più grande) la funzione </w:t>
+      </w:r>
+      <w:proofErr w:type="gramStart"/>
+      <w:r>
+        <w:rPr>
+          <w:sz w:val="28"/>
+          <w:szCs w:val="28"/>
+        </w:rPr>
+        <w:t>itoa(</w:t>
+      </w:r>
+      <w:proofErr w:type="gramEnd"/>
+      <w:r>
+        <w:rPr>
+          <w:sz w:val="28"/>
+          <w:szCs w:val="28"/>
+        </w:rPr>
+        <w:t>) gestisce internamente numeri negativi per poter ricavare le singole cifre invece di numeri positivi.</w:t>
       </w:r>
     </w:p>
     <w:p>
@@ -6857,7 +7343,23 @@
           <w:sz w:val="28"/>
           <w:szCs w:val="28"/>
         </w:rPr>
-        <w:t xml:space="preserve"> itoa() utilizza</w:t>
+        <w:t xml:space="preserve"> </w:t>
+      </w:r>
+      <w:proofErr w:type="gramStart"/>
+      <w:r>
+        <w:rPr>
+          <w:sz w:val="28"/>
+          <w:szCs w:val="28"/>
+        </w:rPr>
+        <w:t>itoa(</w:t>
+      </w:r>
+      <w:proofErr w:type="gramEnd"/>
+      <w:r>
+        <w:rPr>
+          <w:sz w:val="28"/>
+          <w:szCs w:val="28"/>
+        </w:rPr>
+        <w:t>) utilizza</w:t>
       </w:r>
       <w:r>
         <w:rPr>

</xml_diff>